<commit_message>
raise amélioré, gestion de la date si erreur fonctionnelle
</commit_message>
<xml_diff>
--- a/templates/template_recommandations_Tablet.docx
+++ b/templates/template_recommandations_Tablet.docx
@@ -6,7 +6,7 @@
       <w:pPr>
         <w:pStyle w:val="Normal"/>
         <w:widowControl w:val="false"/>
-        <w:overflowPunct w:val="true"/>
+        <w:overflowPunct w:val="false"/>
         <w:spacing w:lineRule="exact" w:line="263" w:before="538" w:after="0"/>
         <w:textAlignment w:val="baseline"/>
         <w:rPr>
@@ -81,7 +81,7 @@
       <w:pPr>
         <w:pStyle w:val="Normal"/>
         <w:widowControl w:val="false"/>
-        <w:overflowPunct w:val="true"/>
+        <w:overflowPunct w:val="false"/>
         <w:spacing w:lineRule="exact" w:line="389" w:before="413" w:after="0"/>
         <w:textAlignment w:val="baseline"/>
         <w:rPr>
@@ -100,7 +100,25 @@
         </w:rPr>
         <w:t>Nom de l'utilisateur : {{Nom}}</w:t>
         <w:br/>
-        <w:t>Modèle Ordinateur : {{Appareil}}</w:t>
+        <w:t xml:space="preserve">Modèle </w:t>
+      </w:r>
+      <w:r>
+        <w:rPr>
+          <w:rFonts w:cs="Times New Roman" w:ascii="Verdana" w:hAnsi="Verdana"/>
+          <w:kern w:val="0"/>
+          <w:sz w:val="22"/>
+          <w:lang w:val="fr-FR" w:eastAsia="fr-FR"/>
+        </w:rPr>
+        <w:t xml:space="preserve">de la Tablette </w:t>
+      </w:r>
+      <w:r>
+        <w:rPr>
+          <w:rFonts w:cs="Times New Roman" w:ascii="Verdana" w:hAnsi="Verdana"/>
+          <w:kern w:val="0"/>
+          <w:sz w:val="22"/>
+          <w:lang w:val="fr-FR" w:eastAsia="fr-FR"/>
+        </w:rPr>
+        <w:t>: {{Appareil}}</w:t>
         <w:br/>
         <w:t>Numéro de série :  {{Numéro_de_série}}</w:t>
       </w:r>
@@ -109,7 +127,7 @@
       <w:pPr>
         <w:pStyle w:val="Normal"/>
         <w:widowControl w:val="false"/>
-        <w:overflowPunct w:val="true"/>
+        <w:overflowPunct w:val="false"/>
         <w:spacing w:lineRule="exact" w:line="577" w:before="477" w:after="0"/>
         <w:textAlignment w:val="baseline"/>
         <w:rPr>
@@ -127,27 +145,7 @@
           <w:sz w:val="22"/>
           <w:lang w:val="fr-FR" w:eastAsia="fr-FR"/>
         </w:rPr>
-        <w:t xml:space="preserve">Consignes (voir politique </w:t>
-      </w:r>
-      <w:r>
-        <w:rPr>
-          <w:rFonts w:cs="Times New Roman" w:ascii="Verdana" w:hAnsi="Verdana"/>
-          <w:b/>
-          <w:kern w:val="0"/>
-          <w:sz w:val="22"/>
-          <w:lang w:val="fr-FR" w:eastAsia="fr-FR"/>
-        </w:rPr>
-        <w:t>Tablettes</w:t>
-      </w:r>
-      <w:r>
-        <w:rPr>
-          <w:rFonts w:cs="Times New Roman" w:ascii="Verdana" w:hAnsi="Verdana"/>
-          <w:b/>
-          <w:kern w:val="0"/>
-          <w:sz w:val="22"/>
-          <w:lang w:val="fr-FR" w:eastAsia="fr-FR"/>
-        </w:rPr>
-        <w:t xml:space="preserve"> PRO) :</w:t>
+        <w:t>Consignes (voir politique Tablettes PRO) :</w:t>
         <w:br/>
       </w:r>
       <w:r>
@@ -157,14 +155,32 @@
           <w:sz w:val="22"/>
           <w:lang w:val="fr-FR" w:eastAsia="fr-FR"/>
         </w:rPr>
-        <w:t>Règles d'utilisation des ordinateurs portables :</w:t>
+        <w:t xml:space="preserve">Règles d'utilisation des </w:t>
+      </w:r>
+      <w:r>
+        <w:rPr>
+          <w:rFonts w:cs="Times New Roman" w:ascii="Verdana" w:hAnsi="Verdana"/>
+          <w:kern w:val="0"/>
+          <w:sz w:val="22"/>
+          <w:lang w:val="fr-FR" w:eastAsia="fr-FR"/>
+        </w:rPr>
+        <w:t>tablettes</w:t>
+      </w:r>
+      <w:r>
+        <w:rPr>
+          <w:rFonts w:cs="Times New Roman" w:ascii="Verdana" w:hAnsi="Verdana"/>
+          <w:kern w:val="0"/>
+          <w:sz w:val="22"/>
+          <w:lang w:val="fr-FR" w:eastAsia="fr-FR"/>
+        </w:rPr>
+        <w:t xml:space="preserve"> :</w:t>
       </w:r>
     </w:p>
     <w:p>
       <w:pPr>
         <w:pStyle w:val="Normal"/>
         <w:widowControl w:val="false"/>
-        <w:overflowPunct w:val="true"/>
+        <w:overflowPunct w:val="false"/>
         <w:spacing w:lineRule="exact" w:line="289" w:before="55" w:after="0"/>
         <w:ind w:left="720" w:right="648"/>
         <w:textAlignment w:val="baseline"/>
@@ -191,7 +207,7 @@
       <w:pPr>
         <w:pStyle w:val="Normal"/>
         <w:widowControl w:val="false"/>
-        <w:overflowPunct w:val="true"/>
+        <w:overflowPunct w:val="false"/>
         <w:spacing w:lineRule="exact" w:line="284" w:before="10" w:after="0"/>
         <w:ind w:left="720" w:right="144"/>
         <w:textAlignment w:val="baseline"/>
@@ -216,7 +232,7 @@
       <w:pPr>
         <w:pStyle w:val="Normal"/>
         <w:widowControl w:val="false"/>
-        <w:overflowPunct w:val="true"/>
+        <w:overflowPunct w:val="false"/>
         <w:spacing w:lineRule="exact" w:line="286" w:before="4" w:after="0"/>
         <w:ind w:hanging="360" w:left="720"/>
         <w:textAlignment w:val="baseline"/>
@@ -241,7 +257,7 @@
       <w:pPr>
         <w:pStyle w:val="Normal"/>
         <w:widowControl w:val="false"/>
-        <w:overflowPunct w:val="true"/>
+        <w:overflowPunct w:val="false"/>
         <w:spacing w:lineRule="exact" w:line="265" w:before="180" w:after="0"/>
         <w:ind w:right="144"/>
         <w:textAlignment w:val="baseline"/>
@@ -266,7 +282,7 @@
       <w:pPr>
         <w:pStyle w:val="Normal"/>
         <w:widowControl w:val="false"/>
-        <w:overflowPunct w:val="true"/>
+        <w:overflowPunct w:val="false"/>
         <w:spacing w:lineRule="exact" w:line="266" w:before="244" w:after="0"/>
         <w:ind w:right="72"/>
         <w:textAlignment w:val="baseline"/>
@@ -291,7 +307,7 @@
       <w:pPr>
         <w:pStyle w:val="Normal"/>
         <w:widowControl w:val="false"/>
-        <w:overflowPunct w:val="true"/>
+        <w:overflowPunct w:val="false"/>
         <w:spacing w:lineRule="exact" w:line="265" w:before="249" w:after="0"/>
         <w:textAlignment w:val="baseline"/>
         <w:rPr>
@@ -325,7 +341,7 @@
       <w:pPr>
         <w:pStyle w:val="Normal"/>
         <w:widowControl w:val="false"/>
-        <w:overflowPunct w:val="true"/>
+        <w:overflowPunct w:val="false"/>
         <w:spacing w:lineRule="exact" w:line="271" w:before="251" w:after="134"/>
         <w:textAlignment w:val="baseline"/>
         <w:rPr>

</xml_diff>